<commit_message>
importar 14 pokemones, log implementado
</commit_message>
<xml_diff>
--- a/proyectoFinal/retrospectivaGeneralCC.docx
+++ b/proyectoFinal/retrospectivaGeneralCC.docx
@@ -20,11 +20,31 @@
       </w:pPr>
       <w:proofErr w:type="spellStart"/>
       <w:r>
+        <w:rPr>
+          <w:lang w:val="en-US"/>
+        </w:rPr>
         <w:t>GeeksforGeeks</w:t>
       </w:r>
       <w:proofErr w:type="spellEnd"/>
       <w:r>
-        <w:t xml:space="preserve">. (2021a, noviembre 14). </w:t>
+        <w:rPr>
+          <w:lang w:val="en-US"/>
+        </w:rPr>
+        <w:t xml:space="preserve">. (2021a, </w:t>
+      </w:r>
+      <w:proofErr w:type="spellStart"/>
+      <w:r>
+        <w:rPr>
+          <w:lang w:val="en-US"/>
+        </w:rPr>
+        <w:t>noviembre</w:t>
+      </w:r>
+      <w:proofErr w:type="spellEnd"/>
+      <w:r>
+        <w:rPr>
+          <w:lang w:val="en-US"/>
+        </w:rPr>
+        <w:t xml:space="preserve"> 14). </w:t>
       </w:r>
       <w:proofErr w:type="spellStart"/>
       <w:proofErr w:type="gramStart"/>
@@ -66,7 +86,7 @@
         </w:rPr>
         <w:t xml:space="preserve">. </w:t>
       </w:r>
-      <w:hyperlink r:id="rId4" w:history="1">
+      <w:hyperlink r:id="rId5" w:history="1">
         <w:r>
           <w:rPr>
             <w:rStyle w:val="Hipervnculo"/>
@@ -119,7 +139,7 @@
         </w:rPr>
         <w:t xml:space="preserve">. </w:t>
       </w:r>
-      <w:hyperlink r:id="rId5" w:history="1">
+      <w:hyperlink r:id="rId6" w:history="1">
         <w:r>
           <w:rPr>
             <w:rStyle w:val="Hipervnculo"/>
@@ -164,7 +184,7 @@
       <w:r>
         <w:t xml:space="preserve">. Arquitectura Java. </w:t>
       </w:r>
-      <w:hyperlink r:id="rId6" w:history="1">
+      <w:hyperlink r:id="rId7" w:history="1">
         <w:r>
           <w:rPr>
             <w:rStyle w:val="Hipervnculo"/>
@@ -190,7 +210,7 @@
       <w:r>
         <w:t xml:space="preserve">. </w:t>
       </w:r>
-      <w:hyperlink r:id="rId7" w:history="1">
+      <w:hyperlink r:id="rId8" w:history="1">
         <w:r>
           <w:rPr>
             <w:rStyle w:val="Hipervnculo"/>
@@ -200,6 +220,11 @@
       </w:hyperlink>
     </w:p>
     <w:p>
+      <w:pPr>
+        <w:rPr>
+          <w:lang w:val="en-US"/>
+        </w:rPr>
+      </w:pPr>
       <w:proofErr w:type="spellStart"/>
       <w:r>
         <w:t>OpenAI</w:t>
@@ -235,20 +260,71 @@
       <w:r>
         <w:t xml:space="preserve"> [Interacción con modelo de lenguaje]. </w:t>
       </w:r>
+      <w:r>
+        <w:rPr>
+          <w:lang w:val="en-US"/>
+        </w:rPr>
+        <w:t xml:space="preserve">ChatGPT. </w:t>
+      </w:r>
+      <w:hyperlink r:id="rId9" w:history="1">
+        <w:r>
+          <w:rPr>
+            <w:rStyle w:val="Hipervnculo"/>
+            <w:lang w:val="en-US"/>
+          </w:rPr>
+          <w:t>https://chat.openai.com</w:t>
+        </w:r>
+      </w:hyperlink>
+    </w:p>
+    <w:p>
+      <w:r>
+        <w:rPr>
+          <w:lang w:val="en-US"/>
+        </w:rPr>
+        <w:t xml:space="preserve">Kumar, P. (2022, 3 </w:t>
+      </w:r>
       <w:proofErr w:type="spellStart"/>
       <w:r>
-        <w:t>ChatGPT</w:t>
+        <w:rPr>
+          <w:lang w:val="en-US"/>
+        </w:rPr>
+        <w:t>agosto</w:t>
       </w:r>
       <w:proofErr w:type="spellEnd"/>
       <w:r>
+        <w:rPr>
+          <w:lang w:val="en-US"/>
+        </w:rPr>
+        <w:t xml:space="preserve">). </w:t>
+      </w:r>
+      <w:r>
+        <w:rPr>
+          <w:i/>
+          <w:iCs/>
+          <w:lang w:val="en-US"/>
+        </w:rPr>
+        <w:t>Logger in Java - Java Logging Example</w:t>
+      </w:r>
+      <w:r>
+        <w:rPr>
+          <w:lang w:val="en-US"/>
+        </w:rPr>
         <w:t xml:space="preserve">. </w:t>
       </w:r>
-      <w:hyperlink r:id="rId8" w:history="1">
+      <w:proofErr w:type="spellStart"/>
+      <w:r>
+        <w:t>DigitalOcean</w:t>
+      </w:r>
+      <w:proofErr w:type="spellEnd"/>
+      <w:r>
+        <w:t xml:space="preserve">. </w:t>
+      </w:r>
+      <w:hyperlink r:id="rId10" w:history="1">
         <w:r>
           <w:rPr>
             <w:rStyle w:val="Hipervnculo"/>
           </w:rPr>
-          <w:t>https://chat.openai.com</w:t>
+          <w:t>https://www.digitalocean.com/community/tutorials/logger-in-java-logging-example</w:t>
         </w:r>
       </w:hyperlink>
     </w:p>
@@ -261,6 +337,10 @@
     </w:sectPr>
   </w:body>
 </w:document>
+</file>
+
+<file path=word/numbering.xml><?xml version="1.0" encoding="utf-8"?>
+<w:numbering xmlns:wpc="http://schemas.microsoft.com/office/word/2010/wordprocessingCanvas" xmlns:cx="http://schemas.microsoft.com/office/drawing/2014/chartex" xmlns:cx1="http://schemas.microsoft.com/office/drawing/2015/9/8/chartex" xmlns:cx2="http://schemas.microsoft.com/office/drawing/2015/10/21/chartex" xmlns:cx3="http://schemas.microsoft.com/office/drawing/2016/5/9/chartex" xmlns:cx4="http://schemas.microsoft.com/office/drawing/2016/5/10/chartex" xmlns:cx5="http://schemas.microsoft.com/office/drawing/2016/5/11/chartex" xmlns:cx6="http://schemas.microsoft.com/office/drawing/2016/5/12/chartex" xmlns:cx7="http://schemas.microsoft.com/office/drawing/2016/5/13/chartex" xmlns:cx8="http://schemas.microsoft.com/office/drawing/2016/5/14/chartex" xmlns:mc="http://schemas.openxmlformats.org/markup-compatibility/2006" xmlns:aink="http://schemas.microsoft.com/office/drawing/2016/ink" xmlns:am3d="http://schemas.microsoft.com/office/drawing/2017/model3d" xmlns:o="urn:schemas-microsoft-com:office:office" xmlns:oel="http://schemas.microsoft.com/office/2019/extlst" xmlns:r="http://schemas.openxmlformats.org/officeDocument/2006/relationships" xmlns:m="http://schemas.openxmlformats.org/officeDocument/2006/math" xmlns:v="urn:schemas-microsoft-com:vml" xmlns:wp14="http://schemas.microsoft.com/office/word/2010/wordprocessingDrawing" xmlns:wp="http://schemas.openxmlformats.org/drawingml/2006/wordprocessingDrawing" xmlns:w10="urn:schemas-microsoft-com:office:word" xmlns:w="http://schemas.openxmlformats.org/wordprocessingml/2006/main" xmlns:w14="http://schemas.microsoft.com/office/word/2010/wordml" xmlns:w15="http://schemas.microsoft.com/office/word/2012/wordml" xmlns:w16cex="http://schemas.microsoft.com/office/word/2018/wordml/cex" xmlns:w16cid="http://schemas.microsoft.com/office/word/2016/wordml/cid" xmlns:w16="http://schemas.microsoft.com/office/word/2018/wordml" xmlns:w16du="http://schemas.microsoft.com/office/word/2023/wordml/word16du" xmlns:w16sdtdh="http://schemas.microsoft.com/office/word/2020/wordml/sdtdatahash" xmlns:w16sdtfl="http://schemas.microsoft.com/office/word/2024/wordml/sdtformatlock" xmlns:w16se="http://schemas.microsoft.com/office/word/2015/wordml/symex" xmlns:wpg="http://schemas.microsoft.com/office/word/2010/wordprocessingGroup" xmlns:wpi="http://schemas.microsoft.com/office/word/2010/wordprocessingInk" xmlns:wne="http://schemas.microsoft.com/office/word/2006/wordml" xmlns:wps="http://schemas.microsoft.com/office/word/2010/wordprocessingShape" mc:Ignorable="w14 w15 w16se w16cid w16 w16cex w16sdtdh w16sdtfl w16du wp14"/>
 </file>
 
 <file path=word/styles.xml><?xml version="1.0" encoding="utf-8"?>

</xml_diff>

<commit_message>
abrir funcional, verificar finalización de batalla a la hora de tener un ganador
</commit_message>
<xml_diff>
--- a/proyectoFinal/retrospectivaGeneralCC.docx
+++ b/proyectoFinal/retrospectivaGeneralCC.docx
@@ -18,75 +18,27 @@
           <w:lang w:val="en-US"/>
         </w:rPr>
       </w:pPr>
-      <w:proofErr w:type="spellStart"/>
       <w:r>
         <w:rPr>
           <w:lang w:val="en-US"/>
         </w:rPr>
-        <w:t>GeeksforGeeks</w:t>
-      </w:r>
-      <w:proofErr w:type="spellEnd"/>
-      <w:r>
-        <w:rPr>
-          <w:lang w:val="en-US"/>
-        </w:rPr>
-        <w:t xml:space="preserve">. (2021a, </w:t>
-      </w:r>
-      <w:proofErr w:type="spellStart"/>
-      <w:r>
-        <w:rPr>
-          <w:lang w:val="en-US"/>
-        </w:rPr>
-        <w:t>noviembre</w:t>
-      </w:r>
-      <w:proofErr w:type="spellEnd"/>
-      <w:r>
-        <w:rPr>
-          <w:lang w:val="en-US"/>
-        </w:rPr>
-        <w:t xml:space="preserve"> 14). </w:t>
-      </w:r>
-      <w:proofErr w:type="spellStart"/>
-      <w:proofErr w:type="gramStart"/>
+        <w:t xml:space="preserve">GeeksforGeeks. (2021a, noviembre 14). </w:t>
+      </w:r>
       <w:r>
         <w:rPr>
           <w:i/>
           <w:iCs/>
           <w:lang w:val="en-US"/>
         </w:rPr>
-        <w:t>Java.util.Timer</w:t>
-      </w:r>
-      <w:proofErr w:type="spellEnd"/>
-      <w:proofErr w:type="gramEnd"/>
-      <w:r>
-        <w:rPr>
-          <w:i/>
-          <w:iCs/>
-          <w:lang w:val="en-US"/>
-        </w:rPr>
-        <w:t xml:space="preserve"> Class in Java</w:t>
+        <w:t>Java.util.Timer Class in Java</w:t>
       </w:r>
       <w:r>
         <w:rPr>
           <w:lang w:val="en-US"/>
         </w:rPr>
-        <w:t xml:space="preserve">. </w:t>
-      </w:r>
-      <w:proofErr w:type="spellStart"/>
-      <w:r>
-        <w:rPr>
-          <w:lang w:val="en-US"/>
-        </w:rPr>
-        <w:t>GeeksforGeeks</w:t>
-      </w:r>
-      <w:proofErr w:type="spellEnd"/>
-      <w:r>
-        <w:rPr>
-          <w:lang w:val="en-US"/>
-        </w:rPr>
-        <w:t xml:space="preserve">. </w:t>
-      </w:r>
-      <w:hyperlink r:id="rId5" w:history="1">
+        <w:t xml:space="preserve">. GeeksforGeeks. </w:t>
+      </w:r>
+      <w:hyperlink r:id="rId4" w:history="1">
         <w:r>
           <w:rPr>
             <w:rStyle w:val="Hipervnculo"/>
@@ -103,35 +55,15 @@
         </w:rPr>
       </w:pPr>
       <w:r>
-        <w:t xml:space="preserve">Maldonado, R. (2024, 11 diciembre). </w:t>
-      </w:r>
-      <w:proofErr w:type="spellStart"/>
-      <w:r>
-        <w:t>Stream.filter</w:t>
-      </w:r>
-      <w:proofErr w:type="spellEnd"/>
-      <w:r>
-        <w:t xml:space="preserve">() en Java: ¿Qué es y cuándo usarlo? </w:t>
-      </w:r>
-      <w:proofErr w:type="spellStart"/>
-      <w:proofErr w:type="gramStart"/>
+        <w:t xml:space="preserve">Maldonado, R. (2024, 11 diciembre). Stream.filter() en Java: ¿Qué es y cuándo usarlo? </w:t>
+      </w:r>
       <w:r>
         <w:rPr>
           <w:i/>
           <w:iCs/>
           <w:lang w:val="en-US"/>
         </w:rPr>
-        <w:t>KeepCoding</w:t>
-      </w:r>
-      <w:proofErr w:type="spellEnd"/>
-      <w:proofErr w:type="gramEnd"/>
-      <w:r>
-        <w:rPr>
-          <w:i/>
-          <w:iCs/>
-          <w:lang w:val="en-US"/>
-        </w:rPr>
-        <w:t xml:space="preserve"> Bootcamps</w:t>
+        <w:t>KeepCoding Bootcamps</w:t>
       </w:r>
       <w:r>
         <w:rPr>
@@ -139,7 +71,7 @@
         </w:rPr>
         <w:t xml:space="preserve">. </w:t>
       </w:r>
-      <w:hyperlink r:id="rId6" w:history="1">
+      <w:hyperlink r:id="rId5" w:history="1">
         <w:r>
           <w:rPr>
             <w:rStyle w:val="Hipervnculo"/>
@@ -150,41 +82,20 @@
       </w:hyperlink>
     </w:p>
     <w:p>
-      <w:proofErr w:type="spellStart"/>
-      <w:r>
-        <w:t>Caules</w:t>
-      </w:r>
-      <w:proofErr w:type="spellEnd"/>
-      <w:r>
-        <w:t xml:space="preserve">, C. Á. (2024, 18 diciembre). </w:t>
+      <w:r>
+        <w:t xml:space="preserve">Caules, C. Á. (2024, 18 diciembre). </w:t>
       </w:r>
       <w:r>
         <w:rPr>
           <w:i/>
           <w:iCs/>
         </w:rPr>
-        <w:t xml:space="preserve">Data Transfer </w:t>
-      </w:r>
-      <w:proofErr w:type="spellStart"/>
-      <w:r>
-        <w:rPr>
-          <w:i/>
-          <w:iCs/>
-        </w:rPr>
-        <w:t>Object</w:t>
-      </w:r>
-      <w:proofErr w:type="spellEnd"/>
-      <w:r>
-        <w:rPr>
-          <w:i/>
-          <w:iCs/>
-        </w:rPr>
-        <w:t xml:space="preserve"> (DTO) un concepto clave</w:t>
+        <w:t>Data Transfer Object (DTO) un concepto clave</w:t>
       </w:r>
       <w:r>
         <w:t xml:space="preserve">. Arquitectura Java. </w:t>
       </w:r>
-      <w:hyperlink r:id="rId7" w:history="1">
+      <w:hyperlink r:id="rId6" w:history="1">
         <w:r>
           <w:rPr>
             <w:rStyle w:val="Hipervnculo"/>
@@ -194,23 +105,10 @@
       </w:hyperlink>
     </w:p>
     <w:p>
-      <w:proofErr w:type="spellStart"/>
-      <w:r>
-        <w:t>OpenAI</w:t>
-      </w:r>
-      <w:proofErr w:type="spellEnd"/>
-      <w:r>
-        <w:t xml:space="preserve">. (2025). Actualizar GUI en un juego basado en máquinas sin uso de oyentes por parte del usuario durante la batalla [Interacción con modelo de lenguaje]. </w:t>
-      </w:r>
-      <w:proofErr w:type="spellStart"/>
-      <w:r>
-        <w:t>ChatGPT</w:t>
-      </w:r>
-      <w:proofErr w:type="spellEnd"/>
-      <w:r>
-        <w:t xml:space="preserve">. </w:t>
-      </w:r>
-      <w:hyperlink r:id="rId8" w:history="1">
+      <w:r>
+        <w:t xml:space="preserve">OpenAI. (2025). Actualizar GUI en un juego basado en máquinas sin uso de oyentes por parte del usuario durante la batalla [Interacción con modelo de lenguaje]. ChatGPT. </w:t>
+      </w:r>
+      <w:hyperlink r:id="rId7" w:history="1">
         <w:r>
           <w:rPr>
             <w:rStyle w:val="Hipervnculo"/>
@@ -225,38 +123,15 @@
           <w:lang w:val="en-US"/>
         </w:rPr>
       </w:pPr>
-      <w:proofErr w:type="spellStart"/>
-      <w:r>
-        <w:t>OpenAI</w:t>
-      </w:r>
-      <w:proofErr w:type="spellEnd"/>
-      <w:r>
-        <w:t xml:space="preserve">. (2025). </w:t>
+      <w:r>
+        <w:t xml:space="preserve">OpenAI. (2025). </w:t>
       </w:r>
       <w:r>
         <w:t xml:space="preserve">Uso de </w:t>
       </w:r>
-      <w:proofErr w:type="spellStart"/>
-      <w:r>
-        <w:t>list</w:t>
-      </w:r>
-      <w:proofErr w:type="spellEnd"/>
-      <w:r>
-        <w:t xml:space="preserve"> </w:t>
-      </w:r>
-      <w:proofErr w:type="spellStart"/>
-      <w:r>
-        <w:t>Renderer</w:t>
-      </w:r>
-      <w:proofErr w:type="spellEnd"/>
-      <w:r>
-        <w:t xml:space="preserve"> para manejo de </w:t>
-      </w:r>
-      <w:proofErr w:type="spellStart"/>
-      <w:r>
-        <w:t>Pokemones</w:t>
-      </w:r>
-      <w:proofErr w:type="spellEnd"/>
+      <w:r>
+        <w:t>list Renderer para manejo de Pokemones</w:t>
+      </w:r>
       <w:r>
         <w:t xml:space="preserve"> [Interacción con modelo de lenguaje]. </w:t>
       </w:r>
@@ -266,7 +141,7 @@
         </w:rPr>
         <w:t xml:space="preserve">ChatGPT. </w:t>
       </w:r>
-      <w:hyperlink r:id="rId9" w:history="1">
+      <w:hyperlink r:id="rId8" w:history="1">
         <w:r>
           <w:rPr>
             <w:rStyle w:val="Hipervnculo"/>
@@ -281,21 +156,7 @@
         <w:rPr>
           <w:lang w:val="en-US"/>
         </w:rPr>
-        <w:t xml:space="preserve">Kumar, P. (2022, 3 </w:t>
-      </w:r>
-      <w:proofErr w:type="spellStart"/>
-      <w:r>
-        <w:rPr>
-          <w:lang w:val="en-US"/>
-        </w:rPr>
-        <w:t>agosto</w:t>
-      </w:r>
-      <w:proofErr w:type="spellEnd"/>
-      <w:r>
-        <w:rPr>
-          <w:lang w:val="en-US"/>
-        </w:rPr>
-        <w:t xml:space="preserve">). </w:t>
+        <w:t xml:space="preserve">Kumar, P. (2022, 3 agosto). </w:t>
       </w:r>
       <w:r>
         <w:rPr>
@@ -311,20 +172,25 @@
         </w:rPr>
         <w:t xml:space="preserve">. </w:t>
       </w:r>
-      <w:proofErr w:type="spellStart"/>
-      <w:r>
-        <w:t>DigitalOcean</w:t>
-      </w:r>
-      <w:proofErr w:type="spellEnd"/>
-      <w:r>
-        <w:t xml:space="preserve">. </w:t>
-      </w:r>
+      <w:r>
+        <w:t xml:space="preserve">DigitalOcean. </w:t>
+      </w:r>
+      <w:hyperlink r:id="rId9" w:history="1">
+        <w:r>
+          <w:rPr>
+            <w:rStyle w:val="Hipervnculo"/>
+          </w:rPr>
+          <w:t>https://www.digitalocean.com/community/tutorials/logger-in-java-logging-example</w:t>
+        </w:r>
+      </w:hyperlink>
+    </w:p>
+    <w:p>
       <w:hyperlink r:id="rId10" w:history="1">
         <w:r>
           <w:rPr>
             <w:rStyle w:val="Hipervnculo"/>
           </w:rPr>
-          <w:t>https://www.digitalocean.com/community/tutorials/logger-in-java-logging-example</w:t>
+          <w:t>https://stackoverflow.com/questions/18035156/use-transient-keyword-in-not-serializable-class</w:t>
         </w:r>
       </w:hyperlink>
     </w:p>
@@ -337,10 +203,6 @@
     </w:sectPr>
   </w:body>
 </w:document>
-</file>
-
-<file path=word/numbering.xml><?xml version="1.0" encoding="utf-8"?>
-<w:numbering xmlns:wpc="http://schemas.microsoft.com/office/word/2010/wordprocessingCanvas" xmlns:cx="http://schemas.microsoft.com/office/drawing/2014/chartex" xmlns:cx1="http://schemas.microsoft.com/office/drawing/2015/9/8/chartex" xmlns:cx2="http://schemas.microsoft.com/office/drawing/2015/10/21/chartex" xmlns:cx3="http://schemas.microsoft.com/office/drawing/2016/5/9/chartex" xmlns:cx4="http://schemas.microsoft.com/office/drawing/2016/5/10/chartex" xmlns:cx5="http://schemas.microsoft.com/office/drawing/2016/5/11/chartex" xmlns:cx6="http://schemas.microsoft.com/office/drawing/2016/5/12/chartex" xmlns:cx7="http://schemas.microsoft.com/office/drawing/2016/5/13/chartex" xmlns:cx8="http://schemas.microsoft.com/office/drawing/2016/5/14/chartex" xmlns:mc="http://schemas.openxmlformats.org/markup-compatibility/2006" xmlns:aink="http://schemas.microsoft.com/office/drawing/2016/ink" xmlns:am3d="http://schemas.microsoft.com/office/drawing/2017/model3d" xmlns:o="urn:schemas-microsoft-com:office:office" xmlns:oel="http://schemas.microsoft.com/office/2019/extlst" xmlns:r="http://schemas.openxmlformats.org/officeDocument/2006/relationships" xmlns:m="http://schemas.openxmlformats.org/officeDocument/2006/math" xmlns:v="urn:schemas-microsoft-com:vml" xmlns:wp14="http://schemas.microsoft.com/office/word/2010/wordprocessingDrawing" xmlns:wp="http://schemas.openxmlformats.org/drawingml/2006/wordprocessingDrawing" xmlns:w10="urn:schemas-microsoft-com:office:word" xmlns:w="http://schemas.openxmlformats.org/wordprocessingml/2006/main" xmlns:w14="http://schemas.microsoft.com/office/word/2010/wordml" xmlns:w15="http://schemas.microsoft.com/office/word/2012/wordml" xmlns:w16cex="http://schemas.microsoft.com/office/word/2018/wordml/cex" xmlns:w16cid="http://schemas.microsoft.com/office/word/2016/wordml/cid" xmlns:w16="http://schemas.microsoft.com/office/word/2018/wordml" xmlns:w16du="http://schemas.microsoft.com/office/word/2023/wordml/word16du" xmlns:w16sdtdh="http://schemas.microsoft.com/office/word/2020/wordml/sdtdatahash" xmlns:w16sdtfl="http://schemas.microsoft.com/office/word/2024/wordml/sdtformatlock" xmlns:w16se="http://schemas.microsoft.com/office/word/2015/wordml/symex" xmlns:wpg="http://schemas.microsoft.com/office/word/2010/wordprocessingGroup" xmlns:wpi="http://schemas.microsoft.com/office/word/2010/wordprocessingInk" xmlns:wne="http://schemas.microsoft.com/office/word/2006/wordml" xmlns:wps="http://schemas.microsoft.com/office/word/2010/wordprocessingShape" mc:Ignorable="w14 w15 w16se w16cid w16 w16cex w16sdtdh w16sdtfl w16du wp14"/>
 </file>
 
 <file path=word/styles.xml><?xml version="1.0" encoding="utf-8"?>
@@ -946,6 +808,7 @@
   <w:style w:type="character" w:default="1" w:styleId="Fuentedeprrafopredeter">
     <w:name w:val="Default Paragraph Font"/>
     <w:uiPriority w:val="1"/>
+    <w:semiHidden/>
     <w:unhideWhenUsed/>
   </w:style>
   <w:style w:type="table" w:default="1" w:styleId="Tablanormal">

</xml_diff>